<commit_message>
lab 6, 2 commands
</commit_message>
<xml_diff>
--- a/db/laba2/lab2_otchet.docx
+++ b/db/laba2/lab2_otchet.docx
@@ -901,6 +901,13 @@
     </w:p>
     <w:p>
       <w:pPr>
+        <w:rPr>
+          <w:rFonts w:cs="Times New Roman"/>
+        </w:rPr>
+      </w:pPr>
+    </w:p>
+    <w:p>
+      <w:pPr>
         <w:pStyle w:val="0"/>
         <w:rPr>
           <w:rFonts w:cs="Times New Roman"/>
@@ -938,12 +945,14 @@
       <w:r>
         <w:t>://</w:t>
       </w:r>
+      <w:proofErr w:type="spellStart"/>
       <w:r>
         <w:rPr>
           <w:lang w:val="en-US"/>
         </w:rPr>
         <w:t>github</w:t>
       </w:r>
+      <w:proofErr w:type="spellEnd"/>
       <w:r>
         <w:t>.</w:t>
       </w:r>
@@ -956,21 +965,25 @@
       <w:r>
         <w:t>/</w:t>
       </w:r>
+      <w:proofErr w:type="spellStart"/>
       <w:r>
         <w:rPr>
           <w:lang w:val="en-US"/>
         </w:rPr>
         <w:t>wwwyssa</w:t>
       </w:r>
+      <w:proofErr w:type="spellEnd"/>
       <w:r>
         <w:t>/</w:t>
       </w:r>
+      <w:proofErr w:type="spellStart"/>
       <w:r>
         <w:rPr>
           <w:lang w:val="en-US"/>
         </w:rPr>
         <w:t>wwwyssa</w:t>
       </w:r>
+      <w:proofErr w:type="spellEnd"/>
       <w:r>
         <w:t>_</w:t>
       </w:r>
@@ -983,12 +996,14 @@
       <w:r>
         <w:t>_</w:t>
       </w:r>
+      <w:proofErr w:type="spellStart"/>
       <w:r>
         <w:rPr>
           <w:lang w:val="en-US"/>
         </w:rPr>
         <w:t>itmo</w:t>
       </w:r>
+      <w:proofErr w:type="spellEnd"/>
       <w:r>
         <w:t>/</w:t>
       </w:r>
@@ -1010,12 +1025,14 @@
       <w:r>
         <w:t>80276</w:t>
       </w:r>
+      <w:proofErr w:type="spellStart"/>
       <w:r>
         <w:rPr>
           <w:lang w:val="en-US"/>
         </w:rPr>
         <w:t>fcccd</w:t>
       </w:r>
+      <w:proofErr w:type="spellEnd"/>
       <w:r>
         <w:t>66</w:t>
       </w:r>
@@ -1028,12 +1045,14 @@
       <w:r>
         <w:t>1</w:t>
       </w:r>
+      <w:proofErr w:type="spellStart"/>
       <w:r>
         <w:rPr>
           <w:lang w:val="en-US"/>
         </w:rPr>
         <w:t>fecefd</w:t>
       </w:r>
+      <w:proofErr w:type="spellEnd"/>
       <w:r>
         <w:t>18</w:t>
       </w:r>
@@ -1046,30 +1065,36 @@
       <w:r>
         <w:t>9</w:t>
       </w:r>
+      <w:proofErr w:type="spellStart"/>
       <w:r>
         <w:rPr>
           <w:lang w:val="en-US"/>
         </w:rPr>
         <w:t>eaabd</w:t>
       </w:r>
+      <w:proofErr w:type="spellEnd"/>
       <w:r>
         <w:t>151/</w:t>
       </w:r>
+      <w:proofErr w:type="spellStart"/>
       <w:r>
         <w:rPr>
           <w:lang w:val="en-US"/>
         </w:rPr>
         <w:t>db</w:t>
       </w:r>
+      <w:proofErr w:type="spellEnd"/>
       <w:r>
         <w:t>/</w:t>
       </w:r>
+      <w:proofErr w:type="spellStart"/>
       <w:r>
         <w:rPr>
           <w:lang w:val="en-US"/>
         </w:rPr>
         <w:t>laba</w:t>
       </w:r>
+      <w:proofErr w:type="spellEnd"/>
       <w:r>
         <w:t>2</w:t>
       </w:r>

</xml_diff>